<commit_message>
Added comments to the DD
</commit_message>
<xml_diff>
--- a/Design Document of AIMS (SEFG V1.0).docx
+++ b/Design Document of AIMS (SEFG V1.0).docx
@@ -1,6 +1,6 @@
 
 <file path=word/document.xml><?xml version="1.0" encoding="utf-8"?>
-<w:document xmlns:wpc="http://schemas.microsoft.com/office/word/2010/wordprocessingCanvas" xmlns:cx="http://schemas.microsoft.com/office/drawing/2014/chartex" xmlns:cx1="http://schemas.microsoft.com/office/drawing/2015/9/8/chartex" xmlns:cx2="http://schemas.microsoft.com/office/drawing/2015/10/21/chartex" xmlns:cx3="http://schemas.microsoft.com/office/drawing/2016/5/9/chartex" xmlns:cx4="http://schemas.microsoft.com/office/drawing/2016/5/10/chartex" xmlns:cx5="http://schemas.microsoft.com/office/drawing/2016/5/11/chartex" xmlns:cx6="http://schemas.microsoft.com/office/drawing/2016/5/12/chartex" xmlns:cx7="http://schemas.microsoft.com/office/drawing/2016/5/13/chartex" xmlns:cx8="http://schemas.microsoft.com/office/drawing/2016/5/14/chartex" xmlns:mc="http://schemas.openxmlformats.org/markup-compatibility/2006" xmlns:aink="http://schemas.microsoft.com/office/drawing/2016/ink" xmlns:am3d="http://schemas.microsoft.com/office/drawing/2017/model3d" xmlns:o="urn:schemas-microsoft-com:office:office" xmlns:r="http://schemas.openxmlformats.org/officeDocument/2006/relationships" xmlns:m="http://schemas.openxmlformats.org/officeDocument/2006/math" xmlns:v="urn:schemas-microsoft-com:vml" xmlns:wp14="http://schemas.microsoft.com/office/word/2010/wordprocessingDrawing" xmlns:wp="http://schemas.openxmlformats.org/drawingml/2006/wordprocessingDrawing" xmlns:w10="urn:schemas-microsoft-com:office:word" xmlns:w="http://schemas.openxmlformats.org/wordprocessingml/2006/main" xmlns:w14="http://schemas.microsoft.com/office/word/2010/wordml" xmlns:w15="http://schemas.microsoft.com/office/word/2012/wordml" xmlns:w16cex="http://schemas.microsoft.com/office/word/2018/wordml/cex" xmlns:w16cid="http://schemas.microsoft.com/office/word/2016/wordml/cid" xmlns:w16="http://schemas.microsoft.com/office/word/2018/wordml" xmlns:w16se="http://schemas.microsoft.com/office/word/2015/wordml/symex" xmlns:wpg="http://schemas.microsoft.com/office/word/2010/wordprocessingGroup" xmlns:wpi="http://schemas.microsoft.com/office/word/2010/wordprocessingInk" xmlns:wne="http://schemas.microsoft.com/office/word/2006/wordml" xmlns:wps="http://schemas.microsoft.com/office/word/2010/wordprocessingShape" mc:Ignorable="w14 w15 w16se w16cid w16 w16cex wp14">
+<w:document xmlns:wpc="http://schemas.microsoft.com/office/word/2010/wordprocessingCanvas" xmlns:mo="http://schemas.microsoft.com/office/mac/office/2008/main" xmlns:mc="http://schemas.openxmlformats.org/markup-compatibility/2006" xmlns:mv="urn:schemas-microsoft-com:mac:vml" xmlns:o="urn:schemas-microsoft-com:office:office" xmlns:r="http://schemas.openxmlformats.org/officeDocument/2006/relationships" xmlns:m="http://schemas.openxmlformats.org/officeDocument/2006/math" xmlns:v="urn:schemas-microsoft-com:vml" xmlns:wp14="http://schemas.microsoft.com/office/word/2010/wordprocessingDrawing" xmlns:wp="http://schemas.openxmlformats.org/drawingml/2006/wordprocessingDrawing" xmlns:w10="urn:schemas-microsoft-com:office:word" xmlns:w="http://schemas.openxmlformats.org/wordprocessingml/2006/main" xmlns:w14="http://schemas.microsoft.com/office/word/2010/wordml" xmlns:w15="http://schemas.microsoft.com/office/word/2012/wordml" xmlns:wpg="http://schemas.microsoft.com/office/word/2010/wordprocessingGroup" xmlns:wpi="http://schemas.microsoft.com/office/word/2010/wordprocessingInk" xmlns:wne="http://schemas.microsoft.com/office/word/2006/wordml" xmlns:wps="http://schemas.microsoft.com/office/word/2010/wordprocessingShape" mc:Ignorable="w14 w15 wp14">
   <w:body>
     <w:p>
       <w:pPr>
@@ -1051,7 +1051,7 @@
                     </wp:inline>
                   </w:drawing>
                 </mc:Choice>
-                <mc:Fallback>
+                <mc:Fallback xmlns:w16se="http://schemas.microsoft.com/office/word/2015/wordml/symex" xmlns:w16="http://schemas.microsoft.com/office/word/2018/wordml" xmlns:w16cid="http://schemas.microsoft.com/office/word/2016/wordml/cid" xmlns:w16cex="http://schemas.microsoft.com/office/word/2018/wordml/cex" xmlns:am3d="http://schemas.microsoft.com/office/drawing/2017/model3d" xmlns:aink="http://schemas.microsoft.com/office/drawing/2016/ink" xmlns:cx8="http://schemas.microsoft.com/office/drawing/2016/5/14/chartex" xmlns:cx7="http://schemas.microsoft.com/office/drawing/2016/5/13/chartex" xmlns:cx6="http://schemas.microsoft.com/office/drawing/2016/5/12/chartex" xmlns:cx5="http://schemas.microsoft.com/office/drawing/2016/5/11/chartex" xmlns:cx4="http://schemas.microsoft.com/office/drawing/2016/5/10/chartex" xmlns:cx3="http://schemas.microsoft.com/office/drawing/2016/5/9/chartex" xmlns:cx2="http://schemas.microsoft.com/office/drawing/2015/10/21/chartex" xmlns:cx1="http://schemas.microsoft.com/office/drawing/2015/9/8/chartex" xmlns:cx="http://schemas.microsoft.com/office/drawing/2014/chartex">
                   <w:pict>
                     <v:group w14:anchorId="4B7F351D" id="Group 5" o:spid="_x0000_s1026" alt="Tip icon" style="width:11.15pt;height:11.15pt;mso-position-horizontal-relative:char;mso-position-vertical-relative:line" coordsize="141605,141605" o:gfxdata="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">
                       <v:rect id="Rectangle 20" o:spid="_x0000_s1027" alt="Blue rectangle" style="position:absolute;width:141605;height:141605;visibility:visible;mso-wrap-style:square;v-text-anchor:top" o:gfxdata="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" fillcolor="#2e74b5 [2404]" stroked="f" strokeweight="0"/>
@@ -1692,7 +1692,7 @@
                     </wp:inline>
                   </w:drawing>
                 </mc:Choice>
-                <mc:Fallback>
+                <mc:Fallback xmlns:w16se="http://schemas.microsoft.com/office/word/2015/wordml/symex" xmlns:w16="http://schemas.microsoft.com/office/word/2018/wordml" xmlns:w16cid="http://schemas.microsoft.com/office/word/2016/wordml/cid" xmlns:w16cex="http://schemas.microsoft.com/office/word/2018/wordml/cex" xmlns:am3d="http://schemas.microsoft.com/office/drawing/2017/model3d" xmlns:aink="http://schemas.microsoft.com/office/drawing/2016/ink" xmlns:cx8="http://schemas.microsoft.com/office/drawing/2016/5/14/chartex" xmlns:cx7="http://schemas.microsoft.com/office/drawing/2016/5/13/chartex" xmlns:cx6="http://schemas.microsoft.com/office/drawing/2016/5/12/chartex" xmlns:cx5="http://schemas.microsoft.com/office/drawing/2016/5/11/chartex" xmlns:cx4="http://schemas.microsoft.com/office/drawing/2016/5/10/chartex" xmlns:cx3="http://schemas.microsoft.com/office/drawing/2016/5/9/chartex" xmlns:cx2="http://schemas.microsoft.com/office/drawing/2015/10/21/chartex" xmlns:cx1="http://schemas.microsoft.com/office/drawing/2015/9/8/chartex" xmlns:cx="http://schemas.microsoft.com/office/drawing/2014/chartex">
                   <w:pict>
                     <v:group w14:anchorId="0200AF7F" id="Group 5" o:spid="_x0000_s1026" alt="Tip icon" style="width:11.15pt;height:11.15pt;mso-position-horizontal-relative:char;mso-position-vertical-relative:line" coordsize="141605,141605" o:gfxdata="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">
                       <v:rect id="Rectangle 36" o:spid="_x0000_s1027" alt="Blue rectangle" style="position:absolute;width:141605;height:141605;visibility:visible;mso-wrap-style:square;v-text-anchor:top" o:gfxdata="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" fillcolor="#2e74b5 [2404]" stroked="f" strokeweight="0"/>
@@ -2323,7 +2323,7 @@
                     </wp:inline>
                   </w:drawing>
                 </mc:Choice>
-                <mc:Fallback>
+                <mc:Fallback xmlns:w16se="http://schemas.microsoft.com/office/word/2015/wordml/symex" xmlns:w16="http://schemas.microsoft.com/office/word/2018/wordml" xmlns:w16cid="http://schemas.microsoft.com/office/word/2016/wordml/cid" xmlns:w16cex="http://schemas.microsoft.com/office/word/2018/wordml/cex" xmlns:am3d="http://schemas.microsoft.com/office/drawing/2017/model3d" xmlns:aink="http://schemas.microsoft.com/office/drawing/2016/ink" xmlns:cx8="http://schemas.microsoft.com/office/drawing/2016/5/14/chartex" xmlns:cx7="http://schemas.microsoft.com/office/drawing/2016/5/13/chartex" xmlns:cx6="http://schemas.microsoft.com/office/drawing/2016/5/12/chartex" xmlns:cx5="http://schemas.microsoft.com/office/drawing/2016/5/11/chartex" xmlns:cx4="http://schemas.microsoft.com/office/drawing/2016/5/10/chartex" xmlns:cx3="http://schemas.microsoft.com/office/drawing/2016/5/9/chartex" xmlns:cx2="http://schemas.microsoft.com/office/drawing/2015/10/21/chartex" xmlns:cx1="http://schemas.microsoft.com/office/drawing/2015/9/8/chartex" xmlns:cx="http://schemas.microsoft.com/office/drawing/2014/chartex">
                   <w:pict>
                     <v:group w14:anchorId="5A515FF5" id="Group 5" o:spid="_x0000_s1026" alt="Tip icon" style="width:11.15pt;height:11.15pt;mso-position-horizontal-relative:char;mso-position-vertical-relative:line" coordsize="141605,141605" o:gfxdata="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">
                       <v:rect id="Rectangle 17" o:spid="_x0000_s1027" alt="Blue rectangle" style="position:absolute;width:141605;height:141605;visibility:visible;mso-wrap-style:square;v-text-anchor:top" o:gfxdata="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" fillcolor="#2e74b5 [2404]" stroked="f" strokeweight="0"/>
@@ -2655,6 +2655,7 @@
           <w:noProof/>
           <w:sz w:val="22"/>
           <w:szCs w:val="22"/>
+          <w:lang w:eastAsia="en-US"/>
         </w:rPr>
         <w:drawing>
           <wp:inline distT="0" distB="0" distL="0" distR="0" wp14:anchorId="538EB1FC" wp14:editId="244EFF85">
@@ -2791,6 +2792,7 @@
           <w:szCs w:val="28"/>
         </w:rPr>
       </w:pPr>
+      <w:commentRangeStart w:id="0"/>
       <w:r>
         <w:rPr>
           <w:b/>
@@ -2813,6 +2815,13 @@
         </w:rPr>
         <w:t xml:space="preserve"> </w:t>
       </w:r>
+      <w:commentRangeEnd w:id="0"/>
+      <w:r>
+        <w:rPr>
+          <w:rStyle w:val="CommentReference"/>
+        </w:rPr>
+        <w:commentReference w:id="0"/>
+      </w:r>
       <w:r>
         <w:rPr>
           <w:b/>
@@ -2890,6 +2899,7 @@
       <w:r>
         <w:rPr>
           <w:noProof/>
+          <w:lang w:eastAsia="en-US"/>
         </w:rPr>
         <w:drawing>
           <wp:inline distT="0" distB="0" distL="0" distR="0" wp14:anchorId="35DF96FF" wp14:editId="206E504B">
@@ -2907,7 +2917,7 @@
                     <pic:cNvPicPr/>
                   </pic:nvPicPr>
                   <pic:blipFill>
-                    <a:blip r:embed="rId9">
+                    <a:blip r:embed="rId11">
                       <a:extLst>
                         <a:ext uri="{28A0092B-C50C-407E-A947-70E740481C1C}">
                           <a14:useLocalDpi xmlns:a14="http://schemas.microsoft.com/office/drawing/2010/main" val="0"/>
@@ -2985,6 +2995,7 @@
       <w:r>
         <w:rPr>
           <w:noProof/>
+          <w:lang w:eastAsia="en-US"/>
         </w:rPr>
         <w:drawing>
           <wp:inline distT="0" distB="0" distL="0" distR="0" wp14:anchorId="4D5DE9E8" wp14:editId="1EE62EFC">
@@ -3002,7 +3013,7 @@
                     <pic:cNvPicPr/>
                   </pic:nvPicPr>
                   <pic:blipFill>
-                    <a:blip r:embed="rId10">
+                    <a:blip r:embed="rId12">
                       <a:extLst>
                         <a:ext uri="{28A0092B-C50C-407E-A947-70E740481C1C}">
                           <a14:useLocalDpi xmlns:a14="http://schemas.microsoft.com/office/drawing/2010/main" val="0"/>
@@ -3101,6 +3112,7 @@
           <w:noProof/>
           <w:sz w:val="22"/>
           <w:szCs w:val="22"/>
+          <w:lang w:eastAsia="en-US"/>
         </w:rPr>
         <w:drawing>
           <wp:inline distT="0" distB="0" distL="0" distR="0" wp14:anchorId="79DABF9A" wp14:editId="47394AD6">
@@ -3118,7 +3130,7 @@
                     <pic:cNvPicPr/>
                   </pic:nvPicPr>
                   <pic:blipFill>
-                    <a:blip r:embed="rId11">
+                    <a:blip r:embed="rId13">
                       <a:extLst>
                         <a:ext uri="{28A0092B-C50C-407E-A947-70E740481C1C}">
                           <a14:useLocalDpi xmlns:a14="http://schemas.microsoft.com/office/drawing/2010/main" val="0"/>
@@ -3198,6 +3210,7 @@
           <w:noProof/>
           <w:sz w:val="22"/>
           <w:szCs w:val="22"/>
+          <w:lang w:eastAsia="en-US"/>
         </w:rPr>
         <w:drawing>
           <wp:inline distT="0" distB="0" distL="0" distR="0" wp14:anchorId="67B6B697" wp14:editId="2992DD4B">
@@ -3215,7 +3228,7 @@
                     <pic:cNvPicPr/>
                   </pic:nvPicPr>
                   <pic:blipFill>
-                    <a:blip r:embed="rId12">
+                    <a:blip r:embed="rId14">
                       <a:extLst>
                         <a:ext uri="{28A0092B-C50C-407E-A947-70E740481C1C}">
                           <a14:useLocalDpi xmlns:a14="http://schemas.microsoft.com/office/drawing/2010/main" val="0"/>
@@ -3327,6 +3340,7 @@
           <w:noProof/>
           <w:sz w:val="22"/>
           <w:szCs w:val="22"/>
+          <w:lang w:eastAsia="en-US"/>
         </w:rPr>
         <w:drawing>
           <wp:inline distT="0" distB="0" distL="0" distR="0" wp14:anchorId="41F8CAA8" wp14:editId="0A5AEA46">
@@ -3344,7 +3358,7 @@
                     <pic:cNvPicPr/>
                   </pic:nvPicPr>
                   <pic:blipFill>
-                    <a:blip r:embed="rId13">
+                    <a:blip r:embed="rId15">
                       <a:extLst>
                         <a:ext uri="{28A0092B-C50C-407E-A947-70E740481C1C}">
                           <a14:useLocalDpi xmlns:a14="http://schemas.microsoft.com/office/drawing/2010/main" val="0"/>
@@ -3424,6 +3438,7 @@
           <w:noProof/>
           <w:sz w:val="22"/>
           <w:szCs w:val="22"/>
+          <w:lang w:eastAsia="en-US"/>
         </w:rPr>
         <w:drawing>
           <wp:inline distT="0" distB="0" distL="0" distR="0" wp14:anchorId="394D846D" wp14:editId="62DD40C3">
@@ -3441,7 +3456,7 @@
                     <pic:cNvPicPr/>
                   </pic:nvPicPr>
                   <pic:blipFill>
-                    <a:blip r:embed="rId14">
+                    <a:blip r:embed="rId16">
                       <a:extLst>
                         <a:ext uri="{28A0092B-C50C-407E-A947-70E740481C1C}">
                           <a14:useLocalDpi xmlns:a14="http://schemas.microsoft.com/office/drawing/2010/main" val="0"/>
@@ -3530,6 +3545,7 @@
           <w:noProof/>
           <w:sz w:val="22"/>
           <w:szCs w:val="22"/>
+          <w:lang w:eastAsia="en-US"/>
         </w:rPr>
         <w:drawing>
           <wp:inline distT="0" distB="0" distL="0" distR="0" wp14:anchorId="2B238A5F" wp14:editId="6F1F0C02">
@@ -3547,7 +3563,7 @@
                     <pic:cNvPicPr/>
                   </pic:nvPicPr>
                   <pic:blipFill>
-                    <a:blip r:embed="rId15">
+                    <a:blip r:embed="rId17">
                       <a:extLst>
                         <a:ext uri="{28A0092B-C50C-407E-A947-70E740481C1C}">
                           <a14:useLocalDpi xmlns:a14="http://schemas.microsoft.com/office/drawing/2010/main" val="0"/>
@@ -3627,6 +3643,7 @@
           <w:noProof/>
           <w:sz w:val="22"/>
           <w:szCs w:val="22"/>
+          <w:lang w:eastAsia="en-US"/>
         </w:rPr>
         <w:drawing>
           <wp:inline distT="0" distB="0" distL="0" distR="0" wp14:anchorId="7B11E746" wp14:editId="3A25A74C">
@@ -3644,7 +3661,7 @@
                     <pic:cNvPicPr/>
                   </pic:nvPicPr>
                   <pic:blipFill>
-                    <a:blip r:embed="rId16">
+                    <a:blip r:embed="rId18">
                       <a:extLst>
                         <a:ext uri="{28A0092B-C50C-407E-A947-70E740481C1C}">
                           <a14:useLocalDpi xmlns:a14="http://schemas.microsoft.com/office/drawing/2010/main" val="0"/>
@@ -3707,9 +3724,20 @@
       <w:pPr>
         <w:pStyle w:val="Subtitle"/>
       </w:pPr>
+      <w:commentRangeStart w:id="1"/>
       <w:r>
         <w:lastRenderedPageBreak/>
         <w:t>Web Application Architecture</w:t>
+      </w:r>
+      <w:commentRangeEnd w:id="1"/>
+      <w:r>
+        <w:rPr>
+          <w:rStyle w:val="CommentReference"/>
+          <w:b w:val="0"/>
+          <w:bCs w:val="0"/>
+          <w:color w:val="404040" w:themeColor="text1" w:themeTint="BF"/>
+        </w:rPr>
+        <w:commentReference w:id="1"/>
       </w:r>
     </w:p>
     <w:p>
@@ -3896,6 +3924,7 @@
           <w:noProof/>
           <w:sz w:val="22"/>
           <w:szCs w:val="22"/>
+          <w:lang w:eastAsia="en-US"/>
         </w:rPr>
         <w:drawing>
           <wp:inline distT="0" distB="0" distL="0" distR="0" wp14:anchorId="771A10B3" wp14:editId="00EA4203">
@@ -3913,7 +3942,7 @@
                     <pic:cNvPicPr/>
                   </pic:nvPicPr>
                   <pic:blipFill>
-                    <a:blip r:embed="rId17">
+                    <a:blip r:embed="rId19">
                       <a:extLst>
                         <a:ext uri="{28A0092B-C50C-407E-A947-70E740481C1C}">
                           <a14:useLocalDpi xmlns:a14="http://schemas.microsoft.com/office/drawing/2010/main" val="0"/>
@@ -4571,7 +4600,7 @@
                     </wp:inline>
                   </w:drawing>
                 </mc:Choice>
-                <mc:Fallback>
+                <mc:Fallback xmlns:w16se="http://schemas.microsoft.com/office/word/2015/wordml/symex" xmlns:w16="http://schemas.microsoft.com/office/word/2018/wordml" xmlns:w16cid="http://schemas.microsoft.com/office/word/2016/wordml/cid" xmlns:w16cex="http://schemas.microsoft.com/office/word/2018/wordml/cex" xmlns:am3d="http://schemas.microsoft.com/office/drawing/2017/model3d" xmlns:aink="http://schemas.microsoft.com/office/drawing/2016/ink" xmlns:cx8="http://schemas.microsoft.com/office/drawing/2016/5/14/chartex" xmlns:cx7="http://schemas.microsoft.com/office/drawing/2016/5/13/chartex" xmlns:cx6="http://schemas.microsoft.com/office/drawing/2016/5/12/chartex" xmlns:cx5="http://schemas.microsoft.com/office/drawing/2016/5/11/chartex" xmlns:cx4="http://schemas.microsoft.com/office/drawing/2016/5/10/chartex" xmlns:cx3="http://schemas.microsoft.com/office/drawing/2016/5/9/chartex" xmlns:cx2="http://schemas.microsoft.com/office/drawing/2015/10/21/chartex" xmlns:cx1="http://schemas.microsoft.com/office/drawing/2015/9/8/chartex" xmlns:cx="http://schemas.microsoft.com/office/drawing/2014/chartex">
                   <w:pict>
                     <v:group w14:anchorId="79A22458" id="Group 5" o:spid="_x0000_s1026" alt="Tip icon" style="width:11.15pt;height:11.15pt;mso-position-horizontal-relative:char;mso-position-vertical-relative:line" coordsize="141605,141605" o:gfxdata="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">
                       <v:rect id="Rectangle 60" o:spid="_x0000_s1027" alt="Blue rectangle" style="position:absolute;width:141605;height:141605;visibility:visible;mso-wrap-style:square;v-text-anchor:top" o:gfxdata="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" fillcolor="#2e74b5 [2404]" stroked="f" strokeweight="0"/>
@@ -5209,7 +5238,7 @@
                     </wp:inline>
                   </w:drawing>
                 </mc:Choice>
-                <mc:Fallback>
+                <mc:Fallback xmlns:w16se="http://schemas.microsoft.com/office/word/2015/wordml/symex" xmlns:w16="http://schemas.microsoft.com/office/word/2018/wordml" xmlns:w16cid="http://schemas.microsoft.com/office/word/2016/wordml/cid" xmlns:w16cex="http://schemas.microsoft.com/office/word/2018/wordml/cex" xmlns:am3d="http://schemas.microsoft.com/office/drawing/2017/model3d" xmlns:aink="http://schemas.microsoft.com/office/drawing/2016/ink" xmlns:cx8="http://schemas.microsoft.com/office/drawing/2016/5/14/chartex" xmlns:cx7="http://schemas.microsoft.com/office/drawing/2016/5/13/chartex" xmlns:cx6="http://schemas.microsoft.com/office/drawing/2016/5/12/chartex" xmlns:cx5="http://schemas.microsoft.com/office/drawing/2016/5/11/chartex" xmlns:cx4="http://schemas.microsoft.com/office/drawing/2016/5/10/chartex" xmlns:cx3="http://schemas.microsoft.com/office/drawing/2016/5/9/chartex" xmlns:cx2="http://schemas.microsoft.com/office/drawing/2015/10/21/chartex" xmlns:cx1="http://schemas.microsoft.com/office/drawing/2015/9/8/chartex" xmlns:cx="http://schemas.microsoft.com/office/drawing/2014/chartex">
                   <w:pict>
                     <v:group w14:anchorId="0D9A0C3A" id="Group 5" o:spid="_x0000_s1026" alt="Tip icon" style="width:11.15pt;height:11.15pt;mso-position-horizontal-relative:char;mso-position-vertical-relative:line" coordsize="141605,141605" o:gfxdata="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">
                       <v:rect id="Rectangle 66" o:spid="_x0000_s1027" alt="Blue rectangle" style="position:absolute;width:141605;height:141605;visibility:visible;mso-wrap-style:square;v-text-anchor:top" o:gfxdata="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" fillcolor="#2e74b5 [2404]" stroked="f" strokeweight="0"/>
@@ -5243,8 +5272,28 @@
                 <w:sz w:val="22"/>
                 <w:szCs w:val="22"/>
               </w:rPr>
-              <w:t>In this project only web application is made but not any software is developed to download and install</w:t>
+              <w:t xml:space="preserve">In this project only web application is made but not any software is developed to </w:t>
             </w:r>
+            <w:commentRangeStart w:id="2"/>
+            <w:r>
+              <w:rPr>
+                <w:sz w:val="22"/>
+                <w:szCs w:val="22"/>
+              </w:rPr>
+              <w:t>download and install</w:t>
+            </w:r>
+            <w:commentRangeEnd w:id="2"/>
+            <w:r>
+              <w:rPr>
+                <w:rStyle w:val="CommentReference"/>
+                <w:i w:val="0"/>
+                <w:iCs w:val="0"/>
+                <w:color w:val="404040" w:themeColor="text1" w:themeTint="BF"/>
+              </w:rPr>
+              <w:commentReference w:id="2"/>
+            </w:r>
+            <w:bookmarkStart w:id="3" w:name="_GoBack"/>
+            <w:bookmarkEnd w:id="3"/>
           </w:p>
         </w:tc>
       </w:tr>
@@ -5256,8 +5305,19 @@
       <w:pPr>
         <w:pStyle w:val="Heading2"/>
       </w:pPr>
+      <w:commentRangeStart w:id="4"/>
       <w:r>
         <w:t>References</w:t>
+      </w:r>
+      <w:commentRangeEnd w:id="4"/>
+      <w:r>
+        <w:rPr>
+          <w:rStyle w:val="CommentReference"/>
+          <w:b w:val="0"/>
+          <w:bCs w:val="0"/>
+          <w:color w:val="404040" w:themeColor="text1" w:themeTint="BF"/>
+        </w:rPr>
+        <w:commentReference w:id="4"/>
       </w:r>
     </w:p>
     <w:tbl>
@@ -5782,7 +5842,7 @@
                     </wp:inline>
                   </w:drawing>
                 </mc:Choice>
-                <mc:Fallback>
+                <mc:Fallback xmlns:w16se="http://schemas.microsoft.com/office/word/2015/wordml/symex" xmlns:w16="http://schemas.microsoft.com/office/word/2018/wordml" xmlns:w16cid="http://schemas.microsoft.com/office/word/2016/wordml/cid" xmlns:w16cex="http://schemas.microsoft.com/office/word/2018/wordml/cex" xmlns:am3d="http://schemas.microsoft.com/office/drawing/2017/model3d" xmlns:aink="http://schemas.microsoft.com/office/drawing/2016/ink" xmlns:cx8="http://schemas.microsoft.com/office/drawing/2016/5/14/chartex" xmlns:cx7="http://schemas.microsoft.com/office/drawing/2016/5/13/chartex" xmlns:cx6="http://schemas.microsoft.com/office/drawing/2016/5/12/chartex" xmlns:cx5="http://schemas.microsoft.com/office/drawing/2016/5/11/chartex" xmlns:cx4="http://schemas.microsoft.com/office/drawing/2016/5/10/chartex" xmlns:cx3="http://schemas.microsoft.com/office/drawing/2016/5/9/chartex" xmlns:cx2="http://schemas.microsoft.com/office/drawing/2015/10/21/chartex" xmlns:cx1="http://schemas.microsoft.com/office/drawing/2015/9/8/chartex" xmlns:cx="http://schemas.microsoft.com/office/drawing/2014/chartex">
                   <w:pict>
                     <v:group w14:anchorId="409603BE" id="Group 5" o:spid="_x0000_s1026" alt="Tip icon" style="width:11.15pt;height:11.15pt;mso-position-horizontal-relative:char;mso-position-vertical-relative:line" coordsize="141605,141605" o:gfxdata="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">
                       <v:rect id="Rectangle 69" o:spid="_x0000_s1027" alt="Blue rectangle" style="position:absolute;width:141605;height:141605;visibility:visible;mso-wrap-style:square;v-text-anchor:top" o:gfxdata="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" fillcolor="#2e74b5 [2404]" stroked="f" strokeweight="0"/>
@@ -5829,7 +5889,7 @@
               </w:rPr>
               <w:t xml:space="preserve">The data was Provided by the ASM SU19 Trees </w:t>
             </w:r>
-            <w:hyperlink r:id="rId18" w:history="1">
+            <w:hyperlink r:id="rId20" w:history="1">
               <w:r>
                 <w:rPr>
                   <w:rStyle w:val="Hyperlink"/>
@@ -5881,7 +5941,7 @@
               </w:rPr>
               <w:t xml:space="preserve">Python </w:t>
             </w:r>
-            <w:hyperlink r:id="rId19" w:history="1">
+            <w:hyperlink r:id="rId21" w:history="1">
               <w:r>
                 <w:rPr>
                   <w:rStyle w:val="Hyperlink"/>
@@ -6035,7 +6095,7 @@
     <w:p/>
     <w:p/>
     <w:sectPr>
-      <w:footerReference w:type="default" r:id="rId20"/>
+      <w:footerReference w:type="default" r:id="rId22"/>
       <w:pgSz w:w="12240" w:h="15840" w:code="1"/>
       <w:pgMar w:top="1440" w:right="1440" w:bottom="1440" w:left="1440" w:header="720" w:footer="864" w:gutter="0"/>
       <w:cols w:space="720"/>
@@ -6045,8 +6105,102 @@
 </w:document>
 </file>
 
+<file path=word/comments.xml><?xml version="1.0" encoding="utf-8"?>
+<w:comments xmlns:wpc="http://schemas.microsoft.com/office/word/2010/wordprocessingCanvas" xmlns:mo="http://schemas.microsoft.com/office/mac/office/2008/main" xmlns:mc="http://schemas.openxmlformats.org/markup-compatibility/2006" xmlns:mv="urn:schemas-microsoft-com:mac:vml" xmlns:o="urn:schemas-microsoft-com:office:office" xmlns:r="http://schemas.openxmlformats.org/officeDocument/2006/relationships" xmlns:m="http://schemas.openxmlformats.org/officeDocument/2006/math" xmlns:v="urn:schemas-microsoft-com:vml" xmlns:wp14="http://schemas.microsoft.com/office/word/2010/wordprocessingDrawing" xmlns:wp="http://schemas.openxmlformats.org/drawingml/2006/wordprocessingDrawing" xmlns:w10="urn:schemas-microsoft-com:office:word" xmlns:w="http://schemas.openxmlformats.org/wordprocessingml/2006/main" xmlns:w14="http://schemas.microsoft.com/office/word/2010/wordml" xmlns:w15="http://schemas.microsoft.com/office/word/2012/wordml" xmlns:wpg="http://schemas.microsoft.com/office/word/2010/wordprocessingGroup" xmlns:wpi="http://schemas.microsoft.com/office/word/2010/wordprocessingInk" xmlns:wne="http://schemas.microsoft.com/office/word/2006/wordml" xmlns:wps="http://schemas.microsoft.com/office/word/2010/wordprocessingShape" mc:Ignorable="w14 w15 wp14">
+  <w:comment w:id="0" w:author="Microsoft Office User" w:date="2020-05-29T20:31:00Z" w:initials="Office">
+    <w:p>
+      <w:pPr>
+        <w:pStyle w:val="CommentText"/>
+      </w:pPr>
+      <w:r>
+        <w:rPr>
+          <w:rStyle w:val="CommentReference"/>
+        </w:rPr>
+        <w:annotationRef/>
+      </w:r>
+      <w:r>
+        <w:t xml:space="preserve">The notation you have used in the following diagrams is not completely clear. </w:t>
+      </w:r>
+    </w:p>
+  </w:comment>
+  <w:comment w:id="1" w:author="Microsoft Office User" w:date="2020-05-29T20:31:00Z" w:initials="Office">
+    <w:p>
+      <w:pPr>
+        <w:pStyle w:val="CommentText"/>
+      </w:pPr>
+      <w:r>
+        <w:rPr>
+          <w:rStyle w:val="CommentReference"/>
+        </w:rPr>
+        <w:annotationRef/>
+      </w:r>
+      <w:r>
+        <w:t xml:space="preserve">Being this a design document, you should </w:t>
+      </w:r>
+      <w:proofErr w:type="gramStart"/>
+      <w:r>
+        <w:t>enter into the</w:t>
+      </w:r>
+      <w:proofErr w:type="gramEnd"/>
+      <w:r>
+        <w:t xml:space="preserve"> details of the internal structure of your application logic. Please try to do it now, it is important to understand what you </w:t>
+      </w:r>
+      <w:proofErr w:type="gramStart"/>
+      <w:r>
+        <w:t>have to</w:t>
+      </w:r>
+      <w:proofErr w:type="gramEnd"/>
+      <w:r>
+        <w:t xml:space="preserve"> develop and to distribute the work. </w:t>
+      </w:r>
+    </w:p>
+  </w:comment>
+  <w:comment w:id="2" w:author="Microsoft Office User" w:date="2020-05-29T20:33:00Z" w:initials="Office">
+    <w:p>
+      <w:pPr>
+        <w:pStyle w:val="CommentText"/>
+      </w:pPr>
+      <w:r>
+        <w:rPr>
+          <w:rStyle w:val="CommentReference"/>
+        </w:rPr>
+        <w:annotationRef/>
+      </w:r>
+      <w:r>
+        <w:t>What do you mean? Couldn’t someone take your software and deploy it on his/her own application server?</w:t>
+      </w:r>
+    </w:p>
+  </w:comment>
+  <w:comment w:id="4" w:author="Microsoft Office User" w:date="2020-05-29T20:34:00Z" w:initials="Office">
+    <w:p>
+      <w:pPr>
+        <w:pStyle w:val="CommentText"/>
+      </w:pPr>
+      <w:r>
+        <w:rPr>
+          <w:rStyle w:val="CommentReference"/>
+        </w:rPr>
+        <w:annotationRef/>
+      </w:r>
+      <w:r>
+        <w:t>At this point I was expecting to see the test plan. Also, it would have been useful to see how you have split the work among the four of you.</w:t>
+      </w:r>
+    </w:p>
+  </w:comment>
+</w:comments>
+</file>
+
+<file path=word/commentsExtended.xml><?xml version="1.0" encoding="utf-8"?>
+<w15:commentsEx xmlns:wpc="http://schemas.microsoft.com/office/word/2010/wordprocessingCanvas" xmlns:mo="http://schemas.microsoft.com/office/mac/office/2008/main" xmlns:mc="http://schemas.openxmlformats.org/markup-compatibility/2006" xmlns:mv="urn:schemas-microsoft-com:mac:vml" xmlns:o="urn:schemas-microsoft-com:office:office" xmlns:r="http://schemas.openxmlformats.org/officeDocument/2006/relationships" xmlns:m="http://schemas.openxmlformats.org/officeDocument/2006/math" xmlns:v="urn:schemas-microsoft-com:vml" xmlns:wp14="http://schemas.microsoft.com/office/word/2010/wordprocessingDrawing" xmlns:wp="http://schemas.openxmlformats.org/drawingml/2006/wordprocessingDrawing" xmlns:w10="urn:schemas-microsoft-com:office:word" xmlns:w="http://schemas.openxmlformats.org/wordprocessingml/2006/main" xmlns:w14="http://schemas.microsoft.com/office/word/2010/wordml" xmlns:w15="http://schemas.microsoft.com/office/word/2012/wordml" xmlns:wpg="http://schemas.microsoft.com/office/word/2010/wordprocessingGroup" xmlns:wpi="http://schemas.microsoft.com/office/word/2010/wordprocessingInk" xmlns:wne="http://schemas.microsoft.com/office/word/2006/wordml" xmlns:wps="http://schemas.microsoft.com/office/word/2010/wordprocessingShape" mc:Ignorable="w14 w15 wp14">
+  <w15:commentEx w15:paraId="5C45CE96" w15:done="0"/>
+  <w15:commentEx w15:paraId="62A6BDF3" w15:done="0"/>
+  <w15:commentEx w15:paraId="3AF94AAF" w15:done="0"/>
+  <w15:commentEx w15:paraId="465199EC" w15:done="0"/>
+</w15:commentsEx>
+</file>
+
 <file path=word/endnotes.xml><?xml version="1.0" encoding="utf-8"?>
-<w:endnotes xmlns:wpc="http://schemas.microsoft.com/office/word/2010/wordprocessingCanvas" xmlns:cx="http://schemas.microsoft.com/office/drawing/2014/chartex" xmlns:cx1="http://schemas.microsoft.com/office/drawing/2015/9/8/chartex" xmlns:cx2="http://schemas.microsoft.com/office/drawing/2015/10/21/chartex" xmlns:cx3="http://schemas.microsoft.com/office/drawing/2016/5/9/chartex" xmlns:cx4="http://schemas.microsoft.com/office/drawing/2016/5/10/chartex" xmlns:cx5="http://schemas.microsoft.com/office/drawing/2016/5/11/chartex" xmlns:cx6="http://schemas.microsoft.com/office/drawing/2016/5/12/chartex" xmlns:cx7="http://schemas.microsoft.com/office/drawing/2016/5/13/chartex" xmlns:cx8="http://schemas.microsoft.com/office/drawing/2016/5/14/chartex" xmlns:mc="http://schemas.openxmlformats.org/markup-compatibility/2006" xmlns:aink="http://schemas.microsoft.com/office/drawing/2016/ink" xmlns:am3d="http://schemas.microsoft.com/office/drawing/2017/model3d" xmlns:o="urn:schemas-microsoft-com:office:office" xmlns:r="http://schemas.openxmlformats.org/officeDocument/2006/relationships" xmlns:m="http://schemas.openxmlformats.org/officeDocument/2006/math" xmlns:v="urn:schemas-microsoft-com:vml" xmlns:wp14="http://schemas.microsoft.com/office/word/2010/wordprocessingDrawing" xmlns:wp="http://schemas.openxmlformats.org/drawingml/2006/wordprocessingDrawing" xmlns:w10="urn:schemas-microsoft-com:office:word" xmlns:w="http://schemas.openxmlformats.org/wordprocessingml/2006/main" xmlns:w14="http://schemas.microsoft.com/office/word/2010/wordml" xmlns:w15="http://schemas.microsoft.com/office/word/2012/wordml" xmlns:w16cex="http://schemas.microsoft.com/office/word/2018/wordml/cex" xmlns:w16cid="http://schemas.microsoft.com/office/word/2016/wordml/cid" xmlns:w16="http://schemas.microsoft.com/office/word/2018/wordml" xmlns:w16se="http://schemas.microsoft.com/office/word/2015/wordml/symex" xmlns:wpg="http://schemas.microsoft.com/office/word/2010/wordprocessingGroup" xmlns:wpi="http://schemas.microsoft.com/office/word/2010/wordprocessingInk" xmlns:wne="http://schemas.microsoft.com/office/word/2006/wordml" xmlns:wps="http://schemas.microsoft.com/office/word/2010/wordprocessingShape" mc:Ignorable="w14 w15 w16se w16cid w16 w16cex wp14">
+<w:endnotes xmlns:wpc="http://schemas.microsoft.com/office/word/2010/wordprocessingCanvas" xmlns:mo="http://schemas.microsoft.com/office/mac/office/2008/main" xmlns:mc="http://schemas.openxmlformats.org/markup-compatibility/2006" xmlns:mv="urn:schemas-microsoft-com:mac:vml" xmlns:o="urn:schemas-microsoft-com:office:office" xmlns:r="http://schemas.openxmlformats.org/officeDocument/2006/relationships" xmlns:m="http://schemas.openxmlformats.org/officeDocument/2006/math" xmlns:v="urn:schemas-microsoft-com:vml" xmlns:wp14="http://schemas.microsoft.com/office/word/2010/wordprocessingDrawing" xmlns:wp="http://schemas.openxmlformats.org/drawingml/2006/wordprocessingDrawing" xmlns:w10="urn:schemas-microsoft-com:office:word" xmlns:w="http://schemas.openxmlformats.org/wordprocessingml/2006/main" xmlns:w14="http://schemas.microsoft.com/office/word/2010/wordml" xmlns:w15="http://schemas.microsoft.com/office/word/2012/wordml" xmlns:wpg="http://schemas.microsoft.com/office/word/2010/wordprocessingGroup" xmlns:wpi="http://schemas.microsoft.com/office/word/2010/wordprocessingInk" xmlns:wne="http://schemas.microsoft.com/office/word/2006/wordml" xmlns:wps="http://schemas.microsoft.com/office/word/2010/wordprocessingShape" mc:Ignorable="w14 w15 wp14">
   <w:endnote w:type="separator" w:id="-1">
     <w:p>
       <w:pPr>
@@ -6071,7 +6225,7 @@
 </file>
 
 <file path=word/footer1.xml><?xml version="1.0" encoding="utf-8"?>
-<w:ftr xmlns:wpc="http://schemas.microsoft.com/office/word/2010/wordprocessingCanvas" xmlns:cx="http://schemas.microsoft.com/office/drawing/2014/chartex" xmlns:cx1="http://schemas.microsoft.com/office/drawing/2015/9/8/chartex" xmlns:cx2="http://schemas.microsoft.com/office/drawing/2015/10/21/chartex" xmlns:cx3="http://schemas.microsoft.com/office/drawing/2016/5/9/chartex" xmlns:cx4="http://schemas.microsoft.com/office/drawing/2016/5/10/chartex" xmlns:cx5="http://schemas.microsoft.com/office/drawing/2016/5/11/chartex" xmlns:cx6="http://schemas.microsoft.com/office/drawing/2016/5/12/chartex" xmlns:cx7="http://schemas.microsoft.com/office/drawing/2016/5/13/chartex" xmlns:cx8="http://schemas.microsoft.com/office/drawing/2016/5/14/chartex" xmlns:mc="http://schemas.openxmlformats.org/markup-compatibility/2006" xmlns:aink="http://schemas.microsoft.com/office/drawing/2016/ink" xmlns:am3d="http://schemas.microsoft.com/office/drawing/2017/model3d" xmlns:o="urn:schemas-microsoft-com:office:office" xmlns:r="http://schemas.openxmlformats.org/officeDocument/2006/relationships" xmlns:m="http://schemas.openxmlformats.org/officeDocument/2006/math" xmlns:v="urn:schemas-microsoft-com:vml" xmlns:wp14="http://schemas.microsoft.com/office/word/2010/wordprocessingDrawing" xmlns:wp="http://schemas.openxmlformats.org/drawingml/2006/wordprocessingDrawing" xmlns:w10="urn:schemas-microsoft-com:office:word" xmlns:w="http://schemas.openxmlformats.org/wordprocessingml/2006/main" xmlns:w14="http://schemas.microsoft.com/office/word/2010/wordml" xmlns:w15="http://schemas.microsoft.com/office/word/2012/wordml" xmlns:w16cex="http://schemas.microsoft.com/office/word/2018/wordml/cex" xmlns:w16cid="http://schemas.microsoft.com/office/word/2016/wordml/cid" xmlns:w16="http://schemas.microsoft.com/office/word/2018/wordml" xmlns:w16se="http://schemas.microsoft.com/office/word/2015/wordml/symex" xmlns:wpg="http://schemas.microsoft.com/office/word/2010/wordprocessingGroup" xmlns:wpi="http://schemas.microsoft.com/office/word/2010/wordprocessingInk" xmlns:wne="http://schemas.microsoft.com/office/word/2006/wordml" xmlns:wps="http://schemas.microsoft.com/office/word/2010/wordprocessingShape" mc:Ignorable="w14 w15 w16se w16cid w16 w16cex wp14">
+<w:ftr xmlns:wpc="http://schemas.microsoft.com/office/word/2010/wordprocessingCanvas" xmlns:mo="http://schemas.microsoft.com/office/mac/office/2008/main" xmlns:mc="http://schemas.openxmlformats.org/markup-compatibility/2006" xmlns:mv="urn:schemas-microsoft-com:mac:vml" xmlns:o="urn:schemas-microsoft-com:office:office" xmlns:r="http://schemas.openxmlformats.org/officeDocument/2006/relationships" xmlns:m="http://schemas.openxmlformats.org/officeDocument/2006/math" xmlns:v="urn:schemas-microsoft-com:vml" xmlns:wp14="http://schemas.microsoft.com/office/word/2010/wordprocessingDrawing" xmlns:wp="http://schemas.openxmlformats.org/drawingml/2006/wordprocessingDrawing" xmlns:w10="urn:schemas-microsoft-com:office:word" xmlns:w="http://schemas.openxmlformats.org/wordprocessingml/2006/main" xmlns:w14="http://schemas.microsoft.com/office/word/2010/wordml" xmlns:w15="http://schemas.microsoft.com/office/word/2012/wordml" xmlns:wpg="http://schemas.microsoft.com/office/word/2010/wordprocessingGroup" xmlns:wpi="http://schemas.microsoft.com/office/word/2010/wordprocessingInk" xmlns:wne="http://schemas.microsoft.com/office/word/2006/wordml" xmlns:wps="http://schemas.microsoft.com/office/word/2010/wordprocessingShape" mc:Ignorable="w14 w15 wp14">
   <w:p>
     <w:pPr>
       <w:pStyle w:val="Footer"/>
@@ -6086,7 +6240,7 @@
       <w:fldChar w:fldCharType="separate"/>
     </w:r>
     <w:r>
-      <w:t>1</w:t>
+      <w:t>13</w:t>
     </w:r>
     <w:r>
       <w:fldChar w:fldCharType="end"/>
@@ -6096,7 +6250,7 @@
 </file>
 
 <file path=word/footnotes.xml><?xml version="1.0" encoding="utf-8"?>
-<w:footnotes xmlns:wpc="http://schemas.microsoft.com/office/word/2010/wordprocessingCanvas" xmlns:cx="http://schemas.microsoft.com/office/drawing/2014/chartex" xmlns:cx1="http://schemas.microsoft.com/office/drawing/2015/9/8/chartex" xmlns:cx2="http://schemas.microsoft.com/office/drawing/2015/10/21/chartex" xmlns:cx3="http://schemas.microsoft.com/office/drawing/2016/5/9/chartex" xmlns:cx4="http://schemas.microsoft.com/office/drawing/2016/5/10/chartex" xmlns:cx5="http://schemas.microsoft.com/office/drawing/2016/5/11/chartex" xmlns:cx6="http://schemas.microsoft.com/office/drawing/2016/5/12/chartex" xmlns:cx7="http://schemas.microsoft.com/office/drawing/2016/5/13/chartex" xmlns:cx8="http://schemas.microsoft.com/office/drawing/2016/5/14/chartex" xmlns:mc="http://schemas.openxmlformats.org/markup-compatibility/2006" xmlns:aink="http://schemas.microsoft.com/office/drawing/2016/ink" xmlns:am3d="http://schemas.microsoft.com/office/drawing/2017/model3d" xmlns:o="urn:schemas-microsoft-com:office:office" xmlns:r="http://schemas.openxmlformats.org/officeDocument/2006/relationships" xmlns:m="http://schemas.openxmlformats.org/officeDocument/2006/math" xmlns:v="urn:schemas-microsoft-com:vml" xmlns:wp14="http://schemas.microsoft.com/office/word/2010/wordprocessingDrawing" xmlns:wp="http://schemas.openxmlformats.org/drawingml/2006/wordprocessingDrawing" xmlns:w10="urn:schemas-microsoft-com:office:word" xmlns:w="http://schemas.openxmlformats.org/wordprocessingml/2006/main" xmlns:w14="http://schemas.microsoft.com/office/word/2010/wordml" xmlns:w15="http://schemas.microsoft.com/office/word/2012/wordml" xmlns:w16cex="http://schemas.microsoft.com/office/word/2018/wordml/cex" xmlns:w16cid="http://schemas.microsoft.com/office/word/2016/wordml/cid" xmlns:w16="http://schemas.microsoft.com/office/word/2018/wordml" xmlns:w16se="http://schemas.microsoft.com/office/word/2015/wordml/symex" xmlns:wpg="http://schemas.microsoft.com/office/word/2010/wordprocessingGroup" xmlns:wpi="http://schemas.microsoft.com/office/word/2010/wordprocessingInk" xmlns:wne="http://schemas.microsoft.com/office/word/2006/wordml" xmlns:wps="http://schemas.microsoft.com/office/word/2010/wordprocessingShape" mc:Ignorable="w14 w15 w16se w16cid w16 w16cex wp14">
+<w:footnotes xmlns:wpc="http://schemas.microsoft.com/office/word/2010/wordprocessingCanvas" xmlns:mo="http://schemas.microsoft.com/office/mac/office/2008/main" xmlns:mc="http://schemas.openxmlformats.org/markup-compatibility/2006" xmlns:mv="urn:schemas-microsoft-com:mac:vml" xmlns:o="urn:schemas-microsoft-com:office:office" xmlns:r="http://schemas.openxmlformats.org/officeDocument/2006/relationships" xmlns:m="http://schemas.openxmlformats.org/officeDocument/2006/math" xmlns:v="urn:schemas-microsoft-com:vml" xmlns:wp14="http://schemas.microsoft.com/office/word/2010/wordprocessingDrawing" xmlns:wp="http://schemas.openxmlformats.org/drawingml/2006/wordprocessingDrawing" xmlns:w10="urn:schemas-microsoft-com:office:word" xmlns:w="http://schemas.openxmlformats.org/wordprocessingml/2006/main" xmlns:w14="http://schemas.microsoft.com/office/word/2010/wordml" xmlns:w15="http://schemas.microsoft.com/office/word/2012/wordml" xmlns:wpg="http://schemas.microsoft.com/office/word/2010/wordprocessingGroup" xmlns:wpi="http://schemas.microsoft.com/office/word/2010/wordprocessingInk" xmlns:wne="http://schemas.microsoft.com/office/word/2006/wordml" xmlns:wps="http://schemas.microsoft.com/office/word/2010/wordprocessingShape" mc:Ignorable="w14 w15 wp14">
   <w:footnote w:type="separator" w:id="-1">
     <w:p>
       <w:pPr>
@@ -6121,8 +6275,8 @@
 </file>
 
 <file path=word/numbering.xml><?xml version="1.0" encoding="utf-8"?>
-<w:numbering xmlns:wpc="http://schemas.microsoft.com/office/word/2010/wordprocessingCanvas" xmlns:cx="http://schemas.microsoft.com/office/drawing/2014/chartex" xmlns:cx1="http://schemas.microsoft.com/office/drawing/2015/9/8/chartex" xmlns:cx2="http://schemas.microsoft.com/office/drawing/2015/10/21/chartex" xmlns:cx3="http://schemas.microsoft.com/office/drawing/2016/5/9/chartex" xmlns:cx4="http://schemas.microsoft.com/office/drawing/2016/5/10/chartex" xmlns:cx5="http://schemas.microsoft.com/office/drawing/2016/5/11/chartex" xmlns:cx6="http://schemas.microsoft.com/office/drawing/2016/5/12/chartex" xmlns:cx7="http://schemas.microsoft.com/office/drawing/2016/5/13/chartex" xmlns:cx8="http://schemas.microsoft.com/office/drawing/2016/5/14/chartex" xmlns:mc="http://schemas.openxmlformats.org/markup-compatibility/2006" xmlns:aink="http://schemas.microsoft.com/office/drawing/2016/ink" xmlns:am3d="http://schemas.microsoft.com/office/drawing/2017/model3d" xmlns:o="urn:schemas-microsoft-com:office:office" xmlns:r="http://schemas.openxmlformats.org/officeDocument/2006/relationships" xmlns:m="http://schemas.openxmlformats.org/officeDocument/2006/math" xmlns:v="urn:schemas-microsoft-com:vml" xmlns:wp14="http://schemas.microsoft.com/office/word/2010/wordprocessingDrawing" xmlns:wp="http://schemas.openxmlformats.org/drawingml/2006/wordprocessingDrawing" xmlns:w10="urn:schemas-microsoft-com:office:word" xmlns:w="http://schemas.openxmlformats.org/wordprocessingml/2006/main" xmlns:w14="http://schemas.microsoft.com/office/word/2010/wordml" xmlns:w15="http://schemas.microsoft.com/office/word/2012/wordml" xmlns:w16cex="http://schemas.microsoft.com/office/word/2018/wordml/cex" xmlns:w16cid="http://schemas.microsoft.com/office/word/2016/wordml/cid" xmlns:w16="http://schemas.microsoft.com/office/word/2018/wordml" xmlns:w16se="http://schemas.microsoft.com/office/word/2015/wordml/symex" xmlns:wpg="http://schemas.microsoft.com/office/word/2010/wordprocessingGroup" xmlns:wpi="http://schemas.microsoft.com/office/word/2010/wordprocessingInk" xmlns:wne="http://schemas.microsoft.com/office/word/2006/wordml" xmlns:wps="http://schemas.microsoft.com/office/word/2010/wordprocessingShape" mc:Ignorable="w14 w15 w16se w16cid w16 w16cex wp14">
-  <w:abstractNum w:abstractNumId="0" w15:restartNumberingAfterBreak="0">
+<w:numbering xmlns:wpc="http://schemas.microsoft.com/office/word/2010/wordprocessingCanvas" xmlns:mo="http://schemas.microsoft.com/office/mac/office/2008/main" xmlns:mc="http://schemas.openxmlformats.org/markup-compatibility/2006" xmlns:mv="urn:schemas-microsoft-com:mac:vml" xmlns:o="urn:schemas-microsoft-com:office:office" xmlns:r="http://schemas.openxmlformats.org/officeDocument/2006/relationships" xmlns:m="http://schemas.openxmlformats.org/officeDocument/2006/math" xmlns:v="urn:schemas-microsoft-com:vml" xmlns:wp14="http://schemas.microsoft.com/office/word/2010/wordprocessingDrawing" xmlns:wp="http://schemas.openxmlformats.org/drawingml/2006/wordprocessingDrawing" xmlns:w10="urn:schemas-microsoft-com:office:word" xmlns:w="http://schemas.openxmlformats.org/wordprocessingml/2006/main" xmlns:w14="http://schemas.microsoft.com/office/word/2010/wordml" xmlns:w15="http://schemas.microsoft.com/office/word/2012/wordml" xmlns:wpg="http://schemas.microsoft.com/office/word/2010/wordprocessingGroup" xmlns:wpi="http://schemas.microsoft.com/office/word/2010/wordprocessingInk" xmlns:wne="http://schemas.microsoft.com/office/word/2006/wordml" xmlns:wps="http://schemas.microsoft.com/office/word/2010/wordprocessingShape" mc:Ignorable="w14 w15 wp14">
+  <w:abstractNum w:abstractNumId="0">
     <w:nsid w:val="FFFFFF7C"/>
     <w:multiLevelType w:val="singleLevel"/>
     <w:tmpl w:val="4A24C16A"/>
@@ -6139,7 +6293,7 @@
       </w:pPr>
     </w:lvl>
   </w:abstractNum>
-  <w:abstractNum w:abstractNumId="1" w15:restartNumberingAfterBreak="0">
+  <w:abstractNum w:abstractNumId="1">
     <w:nsid w:val="FFFFFF7D"/>
     <w:multiLevelType w:val="singleLevel"/>
     <w:tmpl w:val="F5321060"/>
@@ -6156,7 +6310,7 @@
       </w:pPr>
     </w:lvl>
   </w:abstractNum>
-  <w:abstractNum w:abstractNumId="2" w15:restartNumberingAfterBreak="0">
+  <w:abstractNum w:abstractNumId="2">
     <w:nsid w:val="FFFFFF7E"/>
     <w:multiLevelType w:val="singleLevel"/>
     <w:tmpl w:val="47C49E06"/>
@@ -6173,7 +6327,7 @@
       </w:pPr>
     </w:lvl>
   </w:abstractNum>
-  <w:abstractNum w:abstractNumId="3" w15:restartNumberingAfterBreak="0">
+  <w:abstractNum w:abstractNumId="3">
     <w:nsid w:val="FFFFFF7F"/>
     <w:multiLevelType w:val="singleLevel"/>
     <w:tmpl w:val="C2E0BE8A"/>
@@ -6190,7 +6344,7 @@
       </w:pPr>
     </w:lvl>
   </w:abstractNum>
-  <w:abstractNum w:abstractNumId="4" w15:restartNumberingAfterBreak="0">
+  <w:abstractNum w:abstractNumId="4">
     <w:nsid w:val="FFFFFF80"/>
     <w:multiLevelType w:val="singleLevel"/>
     <w:tmpl w:val="054207C2"/>
@@ -6210,7 +6364,7 @@
       </w:rPr>
     </w:lvl>
   </w:abstractNum>
-  <w:abstractNum w:abstractNumId="5" w15:restartNumberingAfterBreak="0">
+  <w:abstractNum w:abstractNumId="5">
     <w:nsid w:val="FFFFFF81"/>
     <w:multiLevelType w:val="singleLevel"/>
     <w:tmpl w:val="137AAA3C"/>
@@ -6230,7 +6384,7 @@
       </w:rPr>
     </w:lvl>
   </w:abstractNum>
-  <w:abstractNum w:abstractNumId="6" w15:restartNumberingAfterBreak="0">
+  <w:abstractNum w:abstractNumId="6">
     <w:nsid w:val="FFFFFF82"/>
     <w:multiLevelType w:val="singleLevel"/>
     <w:tmpl w:val="F31E90D8"/>
@@ -6250,7 +6404,7 @@
       </w:rPr>
     </w:lvl>
   </w:abstractNum>
-  <w:abstractNum w:abstractNumId="7" w15:restartNumberingAfterBreak="0">
+  <w:abstractNum w:abstractNumId="7">
     <w:nsid w:val="FFFFFF83"/>
     <w:multiLevelType w:val="singleLevel"/>
     <w:tmpl w:val="048A6F70"/>
@@ -6270,7 +6424,7 @@
       </w:rPr>
     </w:lvl>
   </w:abstractNum>
-  <w:abstractNum w:abstractNumId="8" w15:restartNumberingAfterBreak="0">
+  <w:abstractNum w:abstractNumId="8">
     <w:nsid w:val="FFFFFF88"/>
     <w:multiLevelType w:val="singleLevel"/>
     <w:tmpl w:val="1C7877E4"/>
@@ -6287,7 +6441,7 @@
       </w:pPr>
     </w:lvl>
   </w:abstractNum>
-  <w:abstractNum w:abstractNumId="9" w15:restartNumberingAfterBreak="0">
+  <w:abstractNum w:abstractNumId="9">
     <w:nsid w:val="FFFFFF89"/>
     <w:multiLevelType w:val="singleLevel"/>
     <w:tmpl w:val="7E04C5A8"/>
@@ -6307,7 +6461,7 @@
       </w:rPr>
     </w:lvl>
   </w:abstractNum>
-  <w:abstractNum w:abstractNumId="10" w15:restartNumberingAfterBreak="0">
+  <w:abstractNum w:abstractNumId="10">
     <w:nsid w:val="05BD582D"/>
     <w:multiLevelType w:val="hybridMultilevel"/>
     <w:tmpl w:val="E36C5F02"/>
@@ -6400,7 +6554,7 @@
       </w:pPr>
     </w:lvl>
   </w:abstractNum>
-  <w:abstractNum w:abstractNumId="11" w15:restartNumberingAfterBreak="0">
+  <w:abstractNum w:abstractNumId="11">
     <w:nsid w:val="05F110A0"/>
     <w:multiLevelType w:val="hybridMultilevel"/>
     <w:tmpl w:val="05420D74"/>
@@ -6513,7 +6667,7 @@
       </w:rPr>
     </w:lvl>
   </w:abstractNum>
-  <w:abstractNum w:abstractNumId="12" w15:restartNumberingAfterBreak="0">
+  <w:abstractNum w:abstractNumId="12">
     <w:nsid w:val="17CC31F8"/>
     <w:multiLevelType w:val="hybridMultilevel"/>
     <w:tmpl w:val="6C64DAD2"/>
@@ -6626,7 +6780,7 @@
       </w:rPr>
     </w:lvl>
   </w:abstractNum>
-  <w:abstractNum w:abstractNumId="13" w15:restartNumberingAfterBreak="0">
+  <w:abstractNum w:abstractNumId="13">
     <w:nsid w:val="2D9602E8"/>
     <w:multiLevelType w:val="hybridMultilevel"/>
     <w:tmpl w:val="8DF228D6"/>
@@ -6739,7 +6893,7 @@
       </w:rPr>
     </w:lvl>
   </w:abstractNum>
-  <w:abstractNum w:abstractNumId="14" w15:restartNumberingAfterBreak="0">
+  <w:abstractNum w:abstractNumId="14">
     <w:nsid w:val="3EF501E1"/>
     <w:multiLevelType w:val="hybridMultilevel"/>
     <w:tmpl w:val="8404EE9C"/>
@@ -6852,7 +7006,7 @@
       </w:rPr>
     </w:lvl>
   </w:abstractNum>
-  <w:abstractNum w:abstractNumId="15" w15:restartNumberingAfterBreak="0">
+  <w:abstractNum w:abstractNumId="15">
     <w:nsid w:val="433D3998"/>
     <w:multiLevelType w:val="hybridMultilevel"/>
     <w:tmpl w:val="EE642DDC"/>
@@ -6939,7 +7093,7 @@
       </w:pPr>
     </w:lvl>
   </w:abstractNum>
-  <w:abstractNum w:abstractNumId="16" w15:restartNumberingAfterBreak="0">
+  <w:abstractNum w:abstractNumId="16">
     <w:nsid w:val="46561303"/>
     <w:multiLevelType w:val="hybridMultilevel"/>
     <w:tmpl w:val="19F409C2"/>
@@ -7052,7 +7206,7 @@
       </w:rPr>
     </w:lvl>
   </w:abstractNum>
-  <w:abstractNum w:abstractNumId="17" w15:restartNumberingAfterBreak="0">
+  <w:abstractNum w:abstractNumId="17">
     <w:nsid w:val="4F787987"/>
     <w:multiLevelType w:val="multilevel"/>
     <w:tmpl w:val="DBDC0512"/>
@@ -7178,7 +7332,7 @@
       </w:rPr>
     </w:lvl>
   </w:abstractNum>
-  <w:abstractNum w:abstractNumId="18" w15:restartNumberingAfterBreak="0">
+  <w:abstractNum w:abstractNumId="18">
     <w:nsid w:val="657E5D71"/>
     <w:multiLevelType w:val="multilevel"/>
     <w:tmpl w:val="5F92E4C4"/>
@@ -7304,7 +7458,7 @@
       </w:rPr>
     </w:lvl>
   </w:abstractNum>
-  <w:abstractNum w:abstractNumId="19" w15:restartNumberingAfterBreak="0">
+  <w:abstractNum w:abstractNumId="19">
     <w:nsid w:val="70B81320"/>
     <w:multiLevelType w:val="hybridMultilevel"/>
     <w:tmpl w:val="F7DAEE08"/>
@@ -7516,8 +7670,16 @@
 </w:numbering>
 </file>
 
+<file path=word/people.xml><?xml version="1.0" encoding="utf-8"?>
+<w15:people xmlns:wpc="http://schemas.microsoft.com/office/word/2010/wordprocessingCanvas" xmlns:mo="http://schemas.microsoft.com/office/mac/office/2008/main" xmlns:mc="http://schemas.openxmlformats.org/markup-compatibility/2006" xmlns:mv="urn:schemas-microsoft-com:mac:vml" xmlns:o="urn:schemas-microsoft-com:office:office" xmlns:r="http://schemas.openxmlformats.org/officeDocument/2006/relationships" xmlns:m="http://schemas.openxmlformats.org/officeDocument/2006/math" xmlns:v="urn:schemas-microsoft-com:vml" xmlns:wp14="http://schemas.microsoft.com/office/word/2010/wordprocessingDrawing" xmlns:wp="http://schemas.openxmlformats.org/drawingml/2006/wordprocessingDrawing" xmlns:w10="urn:schemas-microsoft-com:office:word" xmlns:w="http://schemas.openxmlformats.org/wordprocessingml/2006/main" xmlns:w14="http://schemas.microsoft.com/office/word/2010/wordml" xmlns:w15="http://schemas.microsoft.com/office/word/2012/wordml" xmlns:wpg="http://schemas.microsoft.com/office/word/2010/wordprocessingGroup" xmlns:wpi="http://schemas.microsoft.com/office/word/2010/wordprocessingInk" xmlns:wne="http://schemas.microsoft.com/office/word/2006/wordml" xmlns:wps="http://schemas.microsoft.com/office/word/2010/wordprocessingShape" mc:Ignorable="w14 w15 wp14">
+  <w15:person w15:author="Microsoft Office User">
+    <w15:presenceInfo w15:providerId="None" w15:userId="Microsoft Office User"/>
+  </w15:person>
+</w15:people>
+</file>
+
 <file path=word/styles.xml><?xml version="1.0" encoding="utf-8"?>
-<w:styles xmlns:mc="http://schemas.openxmlformats.org/markup-compatibility/2006" xmlns:r="http://schemas.openxmlformats.org/officeDocument/2006/relationships" xmlns:w="http://schemas.openxmlformats.org/wordprocessingml/2006/main" xmlns:w14="http://schemas.microsoft.com/office/word/2010/wordml" xmlns:w15="http://schemas.microsoft.com/office/word/2012/wordml" xmlns:w16cex="http://schemas.microsoft.com/office/word/2018/wordml/cex" xmlns:w16cid="http://schemas.microsoft.com/office/word/2016/wordml/cid" xmlns:w16="http://schemas.microsoft.com/office/word/2018/wordml" xmlns:w16se="http://schemas.microsoft.com/office/word/2015/wordml/symex" mc:Ignorable="w14 w15 w16se w16cid w16 w16cex">
+<w:styles xmlns:mc="http://schemas.openxmlformats.org/markup-compatibility/2006" xmlns:r="http://schemas.openxmlformats.org/officeDocument/2006/relationships" xmlns:w="http://schemas.openxmlformats.org/wordprocessingml/2006/main" xmlns:w14="http://schemas.microsoft.com/office/word/2010/wordml" xmlns:w15="http://schemas.microsoft.com/office/word/2012/wordml" mc:Ignorable="w14 w15">
   <w:docDefaults>
     <w:rPrDefault>
       <w:rPr>
@@ -7534,7 +7696,7 @@
       </w:pPr>
     </w:pPrDefault>
   </w:docDefaults>
-  <w:latentStyles w:defLockedState="0" w:defUIPriority="99" w:defSemiHidden="0" w:defUnhideWhenUsed="0" w:defQFormat="0" w:count="376">
+  <w:latentStyles w:defLockedState="0" w:defUIPriority="99" w:defSemiHidden="0" w:defUnhideWhenUsed="0" w:defQFormat="0" w:count="382">
     <w:lsdException w:name="Normal" w:uiPriority="0" w:qFormat="1"/>
     <w:lsdException w:name="heading 1" w:uiPriority="9" w:qFormat="1"/>
     <w:lsdException w:name="heading 2" w:semiHidden="1" w:uiPriority="9" w:unhideWhenUsed="1" w:qFormat="1"/>
@@ -7908,9 +8070,6 @@
     <w:lsdException w:name="List Table 7 Colorful Accent 6" w:uiPriority="52"/>
     <w:lsdException w:name="Mention" w:semiHidden="1" w:unhideWhenUsed="1"/>
     <w:lsdException w:name="Smart Hyperlink" w:semiHidden="1" w:unhideWhenUsed="1"/>
-    <w:lsdException w:name="Hashtag" w:semiHidden="1" w:unhideWhenUsed="1"/>
-    <w:lsdException w:name="Unresolved Mention" w:semiHidden="1" w:unhideWhenUsed="1"/>
-    <w:lsdException w:name="Smart Link" w:semiHidden="1" w:unhideWhenUsed="1"/>
   </w:latentStyles>
   <w:style w:type="paragraph" w:default="1" w:styleId="Normal">
     <w:name w:val="Normal"/>
@@ -8146,6 +8305,7 @@
       <w:spacing w:after="0" w:line="240" w:lineRule="auto"/>
     </w:pPr>
     <w:tblPr>
+      <w:tblInd w:w="0" w:type="dxa"/>
       <w:tblBorders>
         <w:top w:val="single" w:sz="4" w:space="0" w:color="auto"/>
         <w:left w:val="single" w:sz="4" w:space="0" w:color="auto"/>
@@ -8154,6 +8314,12 @@
         <w:insideH w:val="single" w:sz="4" w:space="0" w:color="auto"/>
         <w:insideV w:val="single" w:sz="4" w:space="0" w:color="auto"/>
       </w:tblBorders>
+      <w:tblCellMar>
+        <w:top w:w="0" w:type="dxa"/>
+        <w:left w:w="108" w:type="dxa"/>
+        <w:bottom w:w="0" w:type="dxa"/>
+        <w:right w:w="108" w:type="dxa"/>
+      </w:tblCellMar>
     </w:tblPr>
   </w:style>
   <w:style w:type="paragraph" w:styleId="Subtitle">
@@ -8214,9 +8380,11 @@
       <w:spacing w:after="0" w:line="240" w:lineRule="auto"/>
     </w:pPr>
     <w:tblPr>
+      <w:tblInd w:w="0" w:type="dxa"/>
       <w:tblCellMar>
         <w:top w:w="144" w:type="dxa"/>
         <w:left w:w="0" w:type="dxa"/>
+        <w:bottom w:w="0" w:type="dxa"/>
         <w:right w:w="0" w:type="dxa"/>
       </w:tblCellMar>
     </w:tblPr>
@@ -8357,6 +8525,7 @@
     <w:tblPr>
       <w:tblStyleRowBandSize w:val="1"/>
       <w:tblStyleColBandSize w:val="1"/>
+      <w:tblInd w:w="0" w:type="dxa"/>
       <w:tblBorders>
         <w:top w:val="single" w:sz="4" w:space="0" w:color="9CC2E5" w:themeColor="accent1" w:themeTint="99"/>
         <w:left w:val="single" w:sz="4" w:space="0" w:color="9CC2E5" w:themeColor="accent1" w:themeTint="99"/>
@@ -8367,7 +8536,9 @@
       </w:tblBorders>
       <w:tblCellMar>
         <w:top w:w="29" w:type="dxa"/>
+        <w:left w:w="108" w:type="dxa"/>
         <w:bottom w:w="29" w:type="dxa"/>
+        <w:right w:w="108" w:type="dxa"/>
       </w:tblCellMar>
     </w:tblPr>
     <w:tblStylePr w:type="firstRow">
@@ -8434,6 +8605,7 @@
       <w:spacing w:after="0" w:line="240" w:lineRule="auto"/>
     </w:pPr>
     <w:tblPr>
+      <w:tblInd w:w="0" w:type="dxa"/>
       <w:tblBorders>
         <w:top w:val="single" w:sz="4" w:space="0" w:color="BFBFBF" w:themeColor="background1" w:themeShade="BF"/>
         <w:left w:val="single" w:sz="4" w:space="0" w:color="BFBFBF" w:themeColor="background1" w:themeShade="BF"/>
@@ -8442,6 +8614,12 @@
         <w:insideH w:val="single" w:sz="4" w:space="0" w:color="BFBFBF" w:themeColor="background1" w:themeShade="BF"/>
         <w:insideV w:val="single" w:sz="4" w:space="0" w:color="BFBFBF" w:themeColor="background1" w:themeShade="BF"/>
       </w:tblBorders>
+      <w:tblCellMar>
+        <w:top w:w="0" w:type="dxa"/>
+        <w:left w:w="108" w:type="dxa"/>
+        <w:bottom w:w="0" w:type="dxa"/>
+        <w:right w:w="108" w:type="dxa"/>
+      </w:tblCellMar>
     </w:tblPr>
   </w:style>
   <w:style w:type="table" w:customStyle="1" w:styleId="ProjectScopeTable">
@@ -8452,6 +8630,7 @@
       <w:spacing w:before="120" w:after="120" w:line="240" w:lineRule="auto"/>
     </w:pPr>
     <w:tblPr>
+      <w:tblInd w:w="0" w:type="dxa"/>
       <w:tblBorders>
         <w:top w:val="single" w:sz="4" w:space="0" w:color="5B9BD5" w:themeColor="accent1"/>
         <w:left w:val="single" w:sz="4" w:space="0" w:color="5B9BD5" w:themeColor="accent1"/>
@@ -8461,7 +8640,9 @@
         <w:insideV w:val="single" w:sz="4" w:space="0" w:color="5B9BD5" w:themeColor="accent1"/>
       </w:tblBorders>
       <w:tblCellMar>
+        <w:top w:w="0" w:type="dxa"/>
         <w:left w:w="144" w:type="dxa"/>
+        <w:bottom w:w="0" w:type="dxa"/>
         <w:right w:w="144" w:type="dxa"/>
       </w:tblCellMar>
     </w:tblPr>
@@ -8683,8 +8864,11 @@
     <w:tblPr>
       <w:tblStyleRowBandSize w:val="1"/>
       <w:tblStyleColBandSize w:val="1"/>
+      <w:tblInd w:w="0" w:type="dxa"/>
       <w:tblCellMar>
+        <w:top w:w="0" w:type="dxa"/>
         <w:left w:w="0" w:type="dxa"/>
+        <w:bottom w:w="0" w:type="dxa"/>
         <w:right w:w="0" w:type="dxa"/>
       </w:tblCellMar>
     </w:tblPr>
@@ -8899,11 +9083,107 @@
       <w:contextualSpacing/>
     </w:pPr>
   </w:style>
+  <w:style w:type="character" w:styleId="CommentReference">
+    <w:name w:val="annotation reference"/>
+    <w:basedOn w:val="DefaultParagraphFont"/>
+    <w:uiPriority w:val="99"/>
+    <w:semiHidden/>
+    <w:unhideWhenUsed/>
+    <w:rsid w:val="00A37D00"/>
+    <w:rPr>
+      <w:sz w:val="18"/>
+      <w:szCs w:val="18"/>
+    </w:rPr>
+  </w:style>
+  <w:style w:type="paragraph" w:styleId="CommentText">
+    <w:name w:val="annotation text"/>
+    <w:basedOn w:val="Normal"/>
+    <w:link w:val="CommentTextChar"/>
+    <w:uiPriority w:val="99"/>
+    <w:semiHidden/>
+    <w:unhideWhenUsed/>
+    <w:rsid w:val="00A37D00"/>
+    <w:pPr>
+      <w:spacing w:line="240" w:lineRule="auto"/>
+    </w:pPr>
+    <w:rPr>
+      <w:sz w:val="24"/>
+      <w:szCs w:val="24"/>
+    </w:rPr>
+  </w:style>
+  <w:style w:type="character" w:customStyle="1" w:styleId="CommentTextChar">
+    <w:name w:val="Comment Text Char"/>
+    <w:basedOn w:val="DefaultParagraphFont"/>
+    <w:link w:val="CommentText"/>
+    <w:uiPriority w:val="99"/>
+    <w:semiHidden/>
+    <w:rsid w:val="00A37D00"/>
+    <w:rPr>
+      <w:sz w:val="24"/>
+      <w:szCs w:val="24"/>
+    </w:rPr>
+  </w:style>
+  <w:style w:type="paragraph" w:styleId="CommentSubject">
+    <w:name w:val="annotation subject"/>
+    <w:basedOn w:val="CommentText"/>
+    <w:next w:val="CommentText"/>
+    <w:link w:val="CommentSubjectChar"/>
+    <w:uiPriority w:val="99"/>
+    <w:semiHidden/>
+    <w:unhideWhenUsed/>
+    <w:rsid w:val="00A37D00"/>
+    <w:rPr>
+      <w:b/>
+      <w:bCs/>
+      <w:sz w:val="20"/>
+      <w:szCs w:val="20"/>
+    </w:rPr>
+  </w:style>
+  <w:style w:type="character" w:customStyle="1" w:styleId="CommentSubjectChar">
+    <w:name w:val="Comment Subject Char"/>
+    <w:basedOn w:val="CommentTextChar"/>
+    <w:link w:val="CommentSubject"/>
+    <w:uiPriority w:val="99"/>
+    <w:semiHidden/>
+    <w:rsid w:val="00A37D00"/>
+    <w:rPr>
+      <w:b/>
+      <w:bCs/>
+      <w:sz w:val="20"/>
+      <w:szCs w:val="20"/>
+    </w:rPr>
+  </w:style>
+  <w:style w:type="paragraph" w:styleId="BalloonText">
+    <w:name w:val="Balloon Text"/>
+    <w:basedOn w:val="Normal"/>
+    <w:link w:val="BalloonTextChar"/>
+    <w:uiPriority w:val="99"/>
+    <w:semiHidden/>
+    <w:unhideWhenUsed/>
+    <w:rsid w:val="00A37D00"/>
+    <w:pPr>
+      <w:spacing w:after="0" w:line="240" w:lineRule="auto"/>
+    </w:pPr>
+    <w:rPr>
+      <w:rFonts w:ascii="Times New Roman" w:hAnsi="Times New Roman" w:cs="Times New Roman"/>
+    </w:rPr>
+  </w:style>
+  <w:style w:type="character" w:customStyle="1" w:styleId="BalloonTextChar">
+    <w:name w:val="Balloon Text Char"/>
+    <w:basedOn w:val="DefaultParagraphFont"/>
+    <w:link w:val="BalloonText"/>
+    <w:uiPriority w:val="99"/>
+    <w:semiHidden/>
+    <w:rsid w:val="00A37D00"/>
+    <w:rPr>
+      <w:rFonts w:ascii="Times New Roman" w:hAnsi="Times New Roman" w:cs="Times New Roman"/>
+    </w:rPr>
+  </w:style>
 </w:styles>
 </file>
 
 <file path=word/glossary/document.xml><?xml version="1.0" encoding="utf-8"?>
-<w:glossaryDocument xmlns:wpc="http://schemas.microsoft.com/office/word/2010/wordprocessingCanvas" xmlns:cx="http://schemas.microsoft.com/office/drawing/2014/chartex" xmlns:cx1="http://schemas.microsoft.com/office/drawing/2015/9/8/chartex" xmlns:cx2="http://schemas.microsoft.com/office/drawing/2015/10/21/chartex" xmlns:cx3="http://schemas.microsoft.com/office/drawing/2016/5/9/chartex" xmlns:cx4="http://schemas.microsoft.com/office/drawing/2016/5/10/chartex" xmlns:cx5="http://schemas.microsoft.com/office/drawing/2016/5/11/chartex" xmlns:cx6="http://schemas.microsoft.com/office/drawing/2016/5/12/chartex" xmlns:cx7="http://schemas.microsoft.com/office/drawing/2016/5/13/chartex" xmlns:cx8="http://schemas.microsoft.com/office/drawing/2016/5/14/chartex" xmlns:mc="http://schemas.openxmlformats.org/markup-compatibility/2006" xmlns:aink="http://schemas.microsoft.com/office/drawing/2016/ink" xmlns:am3d="http://schemas.microsoft.com/office/drawing/2017/model3d" xmlns:o="urn:schemas-microsoft-com:office:office" xmlns:r="http://schemas.openxmlformats.org/officeDocument/2006/relationships" xmlns:m="http://schemas.openxmlformats.org/officeDocument/2006/math" xmlns:v="urn:schemas-microsoft-com:vml" xmlns:wp14="http://schemas.microsoft.com/office/word/2010/wordprocessingDrawing" xmlns:wp="http://schemas.openxmlformats.org/drawingml/2006/wordprocessingDrawing" xmlns:w10="urn:schemas-microsoft-com:office:word" xmlns:w="http://schemas.openxmlformats.org/wordprocessingml/2006/main" xmlns:w14="http://schemas.microsoft.com/office/word/2010/wordml" xmlns:w15="http://schemas.microsoft.com/office/word/2012/wordml" xmlns:w16cex="http://schemas.microsoft.com/office/word/2018/wordml/cex" xmlns:w16cid="http://schemas.microsoft.com/office/word/2016/wordml/cid" xmlns:w16="http://schemas.microsoft.com/office/word/2018/wordml" xmlns:w16se="http://schemas.microsoft.com/office/word/2015/wordml/symex" xmlns:wpg="http://schemas.microsoft.com/office/word/2010/wordprocessingGroup" xmlns:wpi="http://schemas.microsoft.com/office/word/2010/wordprocessingInk" xmlns:wne="http://schemas.microsoft.com/office/word/2006/wordml" xmlns:wps="http://schemas.microsoft.com/office/word/2010/wordprocessingShape" mc:Ignorable="w14 w15 w16se w16cid w16 w16cex wp14">
+<w:glossaryDocument xmlns:wpc="http://schemas.microsoft.com/office/word/2010/wordprocessingCanvas" xmlns:mo="http://schemas.microsoft.com/office/mac/office/2008/main" xmlns:mc="http://schemas.openxmlformats.org/markup-compatibility/2006" xmlns:mv="urn:schemas-microsoft-com:mac:vml" xmlns:o="urn:schemas-microsoft-com:office:office" xmlns:r="http://schemas.openxmlformats.org/officeDocument/2006/relationships" xmlns:m="http://schemas.openxmlformats.org/officeDocument/2006/math" xmlns:v="urn:schemas-microsoft-com:vml" xmlns:wp14="http://schemas.microsoft.com/office/word/2010/wordprocessingDrawing" xmlns:wp="http://schemas.openxmlformats.org/drawingml/2006/wordprocessingDrawing" xmlns:w10="urn:schemas-microsoft-com:office:word" xmlns:w="http://schemas.openxmlformats.org/wordprocessingml/2006/main" xmlns:w14="http://schemas.microsoft.com/office/word/2010/wordml" xmlns:w15="http://schemas.microsoft.com/office/word/2012/wordml" xmlns:wpg="http://schemas.microsoft.com/office/word/2010/wordprocessingGroup" xmlns:wpi="http://schemas.microsoft.com/office/word/2010/wordprocessingInk" xmlns:wne="http://schemas.microsoft.com/office/word/2006/wordml" xmlns:wps="http://schemas.microsoft.com/office/word/2010/wordprocessingShape" mc:Ignorable="w14 w15 wp14">
   <w:docParts>
     <w:docPart>
       <w:docPartPr>
@@ -9118,26 +9398,26 @@
 </file>
 
 <file path=word/glossary/fontTable.xml><?xml version="1.0" encoding="utf-8"?>
-<w:fonts xmlns:mc="http://schemas.openxmlformats.org/markup-compatibility/2006" xmlns:r="http://schemas.openxmlformats.org/officeDocument/2006/relationships" xmlns:w="http://schemas.openxmlformats.org/wordprocessingml/2006/main" xmlns:w14="http://schemas.microsoft.com/office/word/2010/wordml" xmlns:w15="http://schemas.microsoft.com/office/word/2012/wordml" xmlns:w16cex="http://schemas.microsoft.com/office/word/2018/wordml/cex" xmlns:w16cid="http://schemas.microsoft.com/office/word/2016/wordml/cid" xmlns:w16="http://schemas.microsoft.com/office/word/2018/wordml" xmlns:w16se="http://schemas.microsoft.com/office/word/2015/wordml/symex" mc:Ignorable="w14 w15 w16se w16cid w16 w16cex">
+<w:fonts xmlns:mc="http://schemas.openxmlformats.org/markup-compatibility/2006" xmlns:r="http://schemas.openxmlformats.org/officeDocument/2006/relationships" xmlns:w="http://schemas.openxmlformats.org/wordprocessingml/2006/main" xmlns:w14="http://schemas.microsoft.com/office/word/2010/wordml" xmlns:w15="http://schemas.microsoft.com/office/word/2012/wordml" mc:Ignorable="w14 w15">
   <w:font w:name="Symbol">
     <w:panose1 w:val="05050102010706020507"/>
     <w:charset w:val="02"/>
-    <w:family w:val="roman"/>
+    <w:family w:val="auto"/>
     <w:pitch w:val="variable"/>
     <w:sig w:usb0="00000000" w:usb1="10000000" w:usb2="00000000" w:usb3="00000000" w:csb0="80000000" w:csb1="00000000"/>
   </w:font>
   <w:font w:name="Times New Roman">
     <w:panose1 w:val="02020603050405020304"/>
     <w:charset w:val="00"/>
-    <w:family w:val="roman"/>
+    <w:family w:val="auto"/>
     <w:pitch w:val="variable"/>
-    <w:sig w:usb0="E0002EFF" w:usb1="C0007843" w:usb2="00000009" w:usb3="00000000" w:csb0="000001FF" w:csb1="00000000"/>
+    <w:sig w:usb0="E0002AEF" w:usb1="C0007841" w:usb2="00000009" w:usb3="00000000" w:csb0="000001FF" w:csb1="00000000"/>
   </w:font>
   <w:font w:name="Courier New">
     <w:panose1 w:val="02070309020205020404"/>
     <w:charset w:val="00"/>
-    <w:family w:val="modern"/>
-    <w:pitch w:val="fixed"/>
+    <w:family w:val="auto"/>
+    <w:pitch w:val="variable"/>
     <w:sig w:usb0="E0002AFF" w:usb1="C0007843" w:usb2="00000009" w:usb3="00000000" w:csb0="000001FF" w:csb1="00000000"/>
   </w:font>
   <w:font w:name="Wingdings">
@@ -9150,28 +9430,28 @@
   <w:font w:name="Arial">
     <w:panose1 w:val="020B0604020202020204"/>
     <w:charset w:val="00"/>
-    <w:family w:val="swiss"/>
+    <w:family w:val="auto"/>
     <w:pitch w:val="variable"/>
     <w:sig w:usb0="E0002AFF" w:usb1="C0007843" w:usb2="00000009" w:usb3="00000000" w:csb0="000001FF" w:csb1="00000000"/>
   </w:font>
   <w:font w:name="Arial Black">
     <w:panose1 w:val="020B0A04020102020204"/>
     <w:charset w:val="00"/>
-    <w:family w:val="swiss"/>
+    <w:family w:val="auto"/>
     <w:pitch w:val="variable"/>
     <w:sig w:usb0="A00002AF" w:usb1="400078FB" w:usb2="00000000" w:usb3="00000000" w:csb0="0000009F" w:csb1="00000000"/>
   </w:font>
   <w:font w:name="Calibri">
     <w:panose1 w:val="020F0502020204030204"/>
     <w:charset w:val="00"/>
-    <w:family w:val="swiss"/>
+    <w:family w:val="auto"/>
     <w:pitch w:val="variable"/>
     <w:sig w:usb0="E00002FF" w:usb1="4000ACFF" w:usb2="00000001" w:usb3="00000000" w:csb0="0000019F" w:csb1="00000000"/>
   </w:font>
   <w:font w:name="Calibri Light">
     <w:panose1 w:val="020F0302020204030204"/>
     <w:charset w:val="00"/>
-    <w:family w:val="swiss"/>
+    <w:family w:val="auto"/>
     <w:pitch w:val="variable"/>
     <w:sig w:usb0="A00002EF" w:usb1="4000207B" w:usb2="00000000" w:usb3="00000000" w:csb0="0000019F" w:csb1="00000000"/>
   </w:font>
@@ -9179,7 +9459,7 @@
 </file>
 
 <file path=word/glossary/settings.xml><?xml version="1.0" encoding="utf-8"?>
-<w:settings xmlns:mc="http://schemas.openxmlformats.org/markup-compatibility/2006" xmlns:o="urn:schemas-microsoft-com:office:office" xmlns:r="http://schemas.openxmlformats.org/officeDocument/2006/relationships" xmlns:m="http://schemas.openxmlformats.org/officeDocument/2006/math" xmlns:v="urn:schemas-microsoft-com:vml" xmlns:w10="urn:schemas-microsoft-com:office:word" xmlns:w="http://schemas.openxmlformats.org/wordprocessingml/2006/main" xmlns:w14="http://schemas.microsoft.com/office/word/2010/wordml" xmlns:w15="http://schemas.microsoft.com/office/word/2012/wordml" xmlns:w16cex="http://schemas.microsoft.com/office/word/2018/wordml/cex" xmlns:w16cid="http://schemas.microsoft.com/office/word/2016/wordml/cid" xmlns:w16="http://schemas.microsoft.com/office/word/2018/wordml" xmlns:w16se="http://schemas.microsoft.com/office/word/2015/wordml/symex" xmlns:sl="http://schemas.openxmlformats.org/schemaLibrary/2006/main" mc:Ignorable="w14 w15 w16se w16cid w16 w16cex">
+<w:settings xmlns:mc="http://schemas.openxmlformats.org/markup-compatibility/2006" xmlns:o="urn:schemas-microsoft-com:office:office" xmlns:r="http://schemas.openxmlformats.org/officeDocument/2006/relationships" xmlns:m="http://schemas.openxmlformats.org/officeDocument/2006/math" xmlns:v="urn:schemas-microsoft-com:vml" xmlns:w10="urn:schemas-microsoft-com:office:word" xmlns:w="http://schemas.openxmlformats.org/wordprocessingml/2006/main" xmlns:w14="http://schemas.microsoft.com/office/word/2010/wordml" xmlns:w15="http://schemas.microsoft.com/office/word/2012/wordml" xmlns:sl="http://schemas.openxmlformats.org/schemaLibrary/2006/main" mc:Ignorable="w14 w15">
   <w:view w:val="normal"/>
   <w:defaultTabStop w:val="720"/>
   <w:characterSpacingControl w:val="doNotCompress"/>
@@ -9190,7 +9470,6 @@
     <w:compatSetting w:name="enableOpenTypeFeatures" w:uri="http://schemas.microsoft.com/office/word" w:val="1"/>
     <w:compatSetting w:name="doNotFlipMirrorIndents" w:uri="http://schemas.microsoft.com/office/word" w:val="1"/>
     <w:compatSetting w:name="differentiateMultirowTableHeaders" w:uri="http://schemas.microsoft.com/office/word" w:val="1"/>
-    <w:compatSetting w:name="useWord2013TrackBottomHyphenation" w:uri="http://schemas.microsoft.com/office/word" w:val="0"/>
   </w:compat>
   <w:rsids>
     <w:rsidRoot w:val="00BB32A2"/>
@@ -9198,6 +9477,7 @@
     <w:rsid w:val="0038077C"/>
     <w:rsid w:val="0051684D"/>
     <w:rsid w:val="007C1B64"/>
+    <w:rsid w:val="007E18B2"/>
     <w:rsid w:val="00897D89"/>
     <w:rsid w:val="00B05EE5"/>
     <w:rsid w:val="00BB32A2"/>
@@ -9216,16 +9496,16 @@
     <m:intLim m:val="subSup"/>
     <m:naryLim m:val="undOvr"/>
   </m:mathPr>
-  <w:themeFontLang w:val="en-US"/>
+  <w:themeFontLang w:val="en-US" w:eastAsia="x-none" w:bidi="x-none"/>
   <w:clrSchemeMapping w:bg1="light1" w:t1="dark1" w:bg2="light2" w:t2="dark2" w:accent1="accent1" w:accent2="accent2" w:accent3="accent3" w:accent4="accent4" w:accent5="accent5" w:accent6="accent6" w:hyperlink="hyperlink" w:followedHyperlink="followedHyperlink"/>
-  <w:decimalSymbol w:val="."/>
-  <w:listSeparator w:val=","/>
+  <w:decimalSymbol w:val=","/>
+  <w:listSeparator w:val=";"/>
   <w15:chartTrackingRefBased/>
 </w:settings>
 </file>
 
 <file path=word/glossary/styles.xml><?xml version="1.0" encoding="utf-8"?>
-<w:styles xmlns:mc="http://schemas.openxmlformats.org/markup-compatibility/2006" xmlns:r="http://schemas.openxmlformats.org/officeDocument/2006/relationships" xmlns:w="http://schemas.openxmlformats.org/wordprocessingml/2006/main" xmlns:w14="http://schemas.microsoft.com/office/word/2010/wordml" xmlns:w15="http://schemas.microsoft.com/office/word/2012/wordml" xmlns:w16cex="http://schemas.microsoft.com/office/word/2018/wordml/cex" xmlns:w16cid="http://schemas.microsoft.com/office/word/2016/wordml/cid" xmlns:w16="http://schemas.microsoft.com/office/word/2018/wordml" xmlns:w16se="http://schemas.microsoft.com/office/word/2015/wordml/symex" mc:Ignorable="w14 w15 w16se w16cid w16 w16cex">
+<w:styles xmlns:mc="http://schemas.openxmlformats.org/markup-compatibility/2006" xmlns:r="http://schemas.openxmlformats.org/officeDocument/2006/relationships" xmlns:w="http://schemas.openxmlformats.org/wordprocessingml/2006/main" xmlns:w14="http://schemas.microsoft.com/office/word/2010/wordml" xmlns:w15="http://schemas.microsoft.com/office/word/2012/wordml" mc:Ignorable="w14 w15">
   <w:docDefaults>
     <w:rPrDefault>
       <w:rPr>
@@ -9241,7 +9521,7 @@
       </w:pPr>
     </w:pPrDefault>
   </w:docDefaults>
-  <w:latentStyles w:defLockedState="0" w:defUIPriority="99" w:defSemiHidden="0" w:defUnhideWhenUsed="0" w:defQFormat="0" w:count="376">
+  <w:latentStyles w:defLockedState="0" w:defUIPriority="99" w:defSemiHidden="0" w:defUnhideWhenUsed="0" w:defQFormat="0" w:count="382">
     <w:lsdException w:name="Normal" w:uiPriority="0" w:qFormat="1"/>
     <w:lsdException w:name="heading 1" w:uiPriority="9" w:qFormat="1"/>
     <w:lsdException w:name="heading 2" w:semiHidden="1" w:uiPriority="9" w:unhideWhenUsed="1" w:qFormat="1"/>
@@ -9615,9 +9895,6 @@
     <w:lsdException w:name="List Table 7 Colorful Accent 6" w:uiPriority="52"/>
     <w:lsdException w:name="Mention" w:semiHidden="1" w:unhideWhenUsed="1"/>
     <w:lsdException w:name="Smart Hyperlink" w:semiHidden="1" w:unhideWhenUsed="1"/>
-    <w:lsdException w:name="Hashtag" w:semiHidden="1" w:unhideWhenUsed="1"/>
-    <w:lsdException w:name="Unresolved Mention" w:semiHidden="1" w:unhideWhenUsed="1"/>
-    <w:lsdException w:name="Smart Link" w:semiHidden="1" w:unhideWhenUsed="1"/>
   </w:latentStyles>
   <w:style w:type="paragraph" w:default="1" w:styleId="Normal">
     <w:name w:val="Normal"/>
@@ -9816,9 +10093,10 @@
 </file>
 
 <file path=word/glossary/webSettings.xml><?xml version="1.0" encoding="utf-8"?>
-<w:webSettings xmlns:mc="http://schemas.openxmlformats.org/markup-compatibility/2006" xmlns:r="http://schemas.openxmlformats.org/officeDocument/2006/relationships" xmlns:w="http://schemas.openxmlformats.org/wordprocessingml/2006/main" xmlns:w14="http://schemas.microsoft.com/office/word/2010/wordml" xmlns:w15="http://schemas.microsoft.com/office/word/2012/wordml" xmlns:w16cex="http://schemas.microsoft.com/office/word/2018/wordml/cex" xmlns:w16cid="http://schemas.microsoft.com/office/word/2016/wordml/cid" xmlns:w16="http://schemas.microsoft.com/office/word/2018/wordml" xmlns:w16se="http://schemas.microsoft.com/office/word/2015/wordml/symex" mc:Ignorable="w14 w15 w16se w16cid w16 w16cex">
+<w:webSettings xmlns:mc="http://schemas.openxmlformats.org/markup-compatibility/2006" xmlns:r="http://schemas.openxmlformats.org/officeDocument/2006/relationships" xmlns:w="http://schemas.openxmlformats.org/wordprocessingml/2006/main" xmlns:w14="http://schemas.microsoft.com/office/word/2010/wordml" xmlns:w15="http://schemas.microsoft.com/office/word/2012/wordml" mc:Ignorable="w14 w15">
   <w:optimizeForBrowser/>
   <w:allowPNG/>
+  <w:doNotSaveAsSingleFile/>
 </w:webSettings>
 </file>
 

</xml_diff>